<commit_message>
Made Notes on AVEC 2017
</commit_message>
<xml_diff>
--- a/Notes/AVEC 2017.docx
+++ b/Notes/AVEC 2017.docx
@@ -28,19 +28,7 @@
         <w:rPr>
           <w:sz w:val="40"/>
         </w:rPr>
-        <w:t xml:space="preserve"> and </w:t>
-      </w:r>
-      <w:r>
-        <w:rPr>
-          <w:sz w:val="40"/>
-        </w:rPr>
-        <w:t>Affect</w:t>
-      </w:r>
-      <w:r>
-        <w:rPr>
-          <w:sz w:val="40"/>
-        </w:rPr>
-        <w:t xml:space="preserve"> Recognition</w:t>
+        <w:t xml:space="preserve"> and Affect Recognition</w:t>
       </w:r>
     </w:p>
     <w:p/>
@@ -54,6 +42,10 @@
         <w:jc w:val="center"/>
       </w:pPr>
       <w:r>
+        <w:rPr>
+          <w:noProof/>
+          <w:lang w:eastAsia="en-GB"/>
+        </w:rPr>
         <w:drawing>
           <wp:inline distT="0" distB="0" distL="0" distR="0" wp14:anchorId="4138C023" wp14:editId="247D3161">
             <wp:extent cx="4298950" cy="1454150"/>
@@ -70,7 +62,7 @@
                     <pic:cNvPicPr/>
                   </pic:nvPicPr>
                   <pic:blipFill rotWithShape="1">
-                    <a:blip r:embed="rId4"/>
+                    <a:blip r:embed="rId5"/>
                     <a:srcRect b="6530"/>
                     <a:stretch/>
                   </pic:blipFill>
@@ -98,13 +90,132 @@
         </w:drawing>
       </w:r>
     </w:p>
+    <w:p/>
     <w:p>
+      <w:pPr>
+        <w:pStyle w:val="Heading1"/>
+      </w:pPr>
+      <w:r>
+        <w:t>Baseline</w:t>
+      </w:r>
+      <w:r>
+        <w:t xml:space="preserve"> Features</w:t>
+      </w:r>
+    </w:p>
+    <w:p>
+      <w:r>
+        <w:t xml:space="preserve">Different acoustic feature sets included, all based on extended version of Geneva </w:t>
+      </w:r>
+      <w:r>
+        <w:t>Minimalistic</w:t>
+      </w:r>
+      <w:r>
+        <w:t xml:space="preserve"> Acoustic Parameter Set (</w:t>
+      </w:r>
+      <w:proofErr w:type="spellStart"/>
+      <w:r>
+        <w:t>eGeMAPS</w:t>
+      </w:r>
+      <w:proofErr w:type="spellEnd"/>
+      <w:r>
+        <w:t>). It is an expert knowledge based feature set consisting of 23 acoustic LLDs extracted over a time frame.</w:t>
+      </w:r>
+    </w:p>
+    <w:p/>
+    <w:p>
+      <w:r>
+        <w:t>LLDs only capture very local info in time so need segment level representation of features.</w:t>
+      </w:r>
+    </w:p>
+    <w:p>
+      <w:r>
+        <w:t>Bag of audio words (</w:t>
+      </w:r>
+      <w:proofErr w:type="spellStart"/>
+      <w:r>
+        <w:t>BoAW</w:t>
+      </w:r>
+      <w:proofErr w:type="spellEnd"/>
+      <w:r>
+        <w:t>) – originally for text. LLDs over a certain segment are first quantised using codebook of “audio words”, then a histogram of audio words occurring in the segment is created.</w:t>
+      </w:r>
+    </w:p>
+    <w:p>
+      <w:r>
+        <w:t xml:space="preserve">Video features: </w:t>
+      </w:r>
+    </w:p>
+    <w:p>
+      <w:pPr>
+        <w:pStyle w:val="ListParagraph"/>
+        <w:numPr>
+          <w:ilvl w:val="0"/>
+          <w:numId w:val="1"/>
+        </w:numPr>
+      </w:pPr>
+      <w:r>
+        <w:t>Face orientation in degrees (3 features, pitch, yaw and roll)</w:t>
+      </w:r>
+    </w:p>
+    <w:p>
+      <w:pPr>
+        <w:pStyle w:val="ListParagraph"/>
+        <w:numPr>
+          <w:ilvl w:val="0"/>
+          <w:numId w:val="1"/>
+        </w:numPr>
+      </w:pPr>
+      <w:r>
+        <w:t>Pixel co-</w:t>
+      </w:r>
+      <w:proofErr w:type="spellStart"/>
+      <w:r>
+        <w:t>ords</w:t>
+      </w:r>
+      <w:proofErr w:type="spellEnd"/>
+      <w:r>
+        <w:t xml:space="preserve"> for 10 eye points (for x and y so 20 features in total)</w:t>
+      </w:r>
+    </w:p>
+    <w:p>
+      <w:pPr>
+        <w:pStyle w:val="ListParagraph"/>
+        <w:numPr>
+          <w:ilvl w:val="0"/>
+          <w:numId w:val="1"/>
+        </w:numPr>
+      </w:pPr>
+      <w:r>
+        <w:t>Pixel co-</w:t>
+      </w:r>
+      <w:proofErr w:type="spellStart"/>
+      <w:r>
+        <w:t>ords</w:t>
+      </w:r>
+      <w:proofErr w:type="spellEnd"/>
+      <w:r>
+        <w:t xml:space="preserve"> for 4</w:t>
+      </w:r>
       <w:bookmarkStart w:id="0" w:name="_GoBack"/>
       <w:bookmarkEnd w:id="0"/>
+      <w:r>
+        <w:t>9 facial landmarks (x and y so 98 in total)</w:t>
+      </w:r>
     </w:p>
     <w:p/>
-    <w:p/>
-    <w:p/>
+    <w:p>
+      <w:r>
+        <w:t>Segment level representation – bag of video words (</w:t>
+      </w:r>
+      <w:proofErr w:type="spellStart"/>
+      <w:r>
+        <w:t>BoVW</w:t>
+      </w:r>
+      <w:proofErr w:type="spellEnd"/>
+      <w:r>
+        <w:t xml:space="preserve">) computed from normalised facial features. </w:t>
+      </w:r>
+    </w:p>
     <w:sectPr>
       <w:pgSz w:w="11906" w:h="16838"/>
       <w:pgMar w:top="1440" w:right="1440" w:bottom="1440" w:left="1440" w:header="708" w:footer="708" w:gutter="0"/>
@@ -113,6 +224,126 @@
     </w:sectPr>
   </w:body>
 </w:document>
+</file>
+
+<file path=word/numbering.xml><?xml version="1.0" encoding="utf-8"?>
+<w:numbering xmlns:wpc="http://schemas.microsoft.com/office/word/2010/wordprocessingCanvas" xmlns:cx="http://schemas.microsoft.com/office/drawing/2014/chartex" xmlns:cx1="http://schemas.microsoft.com/office/drawing/2015/9/8/chartex" xmlns:mc="http://schemas.openxmlformats.org/markup-compatibility/2006" xmlns:o="urn:schemas-microsoft-com:office:office" xmlns:r="http://schemas.openxmlformats.org/officeDocument/2006/relationships" xmlns:m="http://schemas.openxmlformats.org/officeDocument/2006/math" xmlns:v="urn:schemas-microsoft-com:vml" xmlns:wp14="http://schemas.microsoft.com/office/word/2010/wordprocessingDrawing" xmlns:wp="http://schemas.openxmlformats.org/drawingml/2006/wordprocessingDrawing" xmlns:w10="urn:schemas-microsoft-com:office:word" xmlns:w="http://schemas.openxmlformats.org/wordprocessingml/2006/main" xmlns:w14="http://schemas.microsoft.com/office/word/2010/wordml" xmlns:w15="http://schemas.microsoft.com/office/word/2012/wordml" xmlns:w16se="http://schemas.microsoft.com/office/word/2015/wordml/symex" xmlns:wpg="http://schemas.microsoft.com/office/word/2010/wordprocessingGroup" xmlns:wpi="http://schemas.microsoft.com/office/word/2010/wordprocessingInk" xmlns:wne="http://schemas.microsoft.com/office/word/2006/wordml" xmlns:wps="http://schemas.microsoft.com/office/word/2010/wordprocessingShape" mc:Ignorable="w14 w15 w16se wp14">
+  <w:abstractNum w:abstractNumId="0" w15:restartNumberingAfterBreak="0">
+    <w:nsid w:val="34C935DB"/>
+    <w:multiLevelType w:val="hybridMultilevel"/>
+    <w:tmpl w:val="C89EE6EA"/>
+    <w:lvl w:ilvl="0" w:tplc="16A62B5C">
+      <w:numFmt w:val="bullet"/>
+      <w:lvlText w:val="-"/>
+      <w:lvlJc w:val="left"/>
+      <w:pPr>
+        <w:ind w:left="1080" w:hanging="360"/>
+      </w:pPr>
+      <w:rPr>
+        <w:rFonts w:ascii="Calibri" w:eastAsiaTheme="minorHAnsi" w:hAnsi="Calibri" w:cs="Calibri" w:hint="default"/>
+      </w:rPr>
+    </w:lvl>
+    <w:lvl w:ilvl="1" w:tplc="08090003" w:tentative="1">
+      <w:start w:val="1"/>
+      <w:numFmt w:val="bullet"/>
+      <w:lvlText w:val="o"/>
+      <w:lvlJc w:val="left"/>
+      <w:pPr>
+        <w:ind w:left="1800" w:hanging="360"/>
+      </w:pPr>
+      <w:rPr>
+        <w:rFonts w:ascii="Courier New" w:hAnsi="Courier New" w:cs="Courier New" w:hint="default"/>
+      </w:rPr>
+    </w:lvl>
+    <w:lvl w:ilvl="2" w:tplc="08090005" w:tentative="1">
+      <w:start w:val="1"/>
+      <w:numFmt w:val="bullet"/>
+      <w:lvlText w:val=""/>
+      <w:lvlJc w:val="left"/>
+      <w:pPr>
+        <w:ind w:left="2520" w:hanging="360"/>
+      </w:pPr>
+      <w:rPr>
+        <w:rFonts w:ascii="Wingdings" w:hAnsi="Wingdings" w:hint="default"/>
+      </w:rPr>
+    </w:lvl>
+    <w:lvl w:ilvl="3" w:tplc="08090001" w:tentative="1">
+      <w:start w:val="1"/>
+      <w:numFmt w:val="bullet"/>
+      <w:lvlText w:val=""/>
+      <w:lvlJc w:val="left"/>
+      <w:pPr>
+        <w:ind w:left="3240" w:hanging="360"/>
+      </w:pPr>
+      <w:rPr>
+        <w:rFonts w:ascii="Symbol" w:hAnsi="Symbol" w:hint="default"/>
+      </w:rPr>
+    </w:lvl>
+    <w:lvl w:ilvl="4" w:tplc="08090003" w:tentative="1">
+      <w:start w:val="1"/>
+      <w:numFmt w:val="bullet"/>
+      <w:lvlText w:val="o"/>
+      <w:lvlJc w:val="left"/>
+      <w:pPr>
+        <w:ind w:left="3960" w:hanging="360"/>
+      </w:pPr>
+      <w:rPr>
+        <w:rFonts w:ascii="Courier New" w:hAnsi="Courier New" w:cs="Courier New" w:hint="default"/>
+      </w:rPr>
+    </w:lvl>
+    <w:lvl w:ilvl="5" w:tplc="08090005" w:tentative="1">
+      <w:start w:val="1"/>
+      <w:numFmt w:val="bullet"/>
+      <w:lvlText w:val=""/>
+      <w:lvlJc w:val="left"/>
+      <w:pPr>
+        <w:ind w:left="4680" w:hanging="360"/>
+      </w:pPr>
+      <w:rPr>
+        <w:rFonts w:ascii="Wingdings" w:hAnsi="Wingdings" w:hint="default"/>
+      </w:rPr>
+    </w:lvl>
+    <w:lvl w:ilvl="6" w:tplc="08090001" w:tentative="1">
+      <w:start w:val="1"/>
+      <w:numFmt w:val="bullet"/>
+      <w:lvlText w:val=""/>
+      <w:lvlJc w:val="left"/>
+      <w:pPr>
+        <w:ind w:left="5400" w:hanging="360"/>
+      </w:pPr>
+      <w:rPr>
+        <w:rFonts w:ascii="Symbol" w:hAnsi="Symbol" w:hint="default"/>
+      </w:rPr>
+    </w:lvl>
+    <w:lvl w:ilvl="7" w:tplc="08090003" w:tentative="1">
+      <w:start w:val="1"/>
+      <w:numFmt w:val="bullet"/>
+      <w:lvlText w:val="o"/>
+      <w:lvlJc w:val="left"/>
+      <w:pPr>
+        <w:ind w:left="6120" w:hanging="360"/>
+      </w:pPr>
+      <w:rPr>
+        <w:rFonts w:ascii="Courier New" w:hAnsi="Courier New" w:cs="Courier New" w:hint="default"/>
+      </w:rPr>
+    </w:lvl>
+    <w:lvl w:ilvl="8" w:tplc="08090005" w:tentative="1">
+      <w:start w:val="1"/>
+      <w:numFmt w:val="bullet"/>
+      <w:lvlText w:val=""/>
+      <w:lvlJc w:val="left"/>
+      <w:pPr>
+        <w:ind w:left="6840" w:hanging="360"/>
+      </w:pPr>
+      <w:rPr>
+        <w:rFonts w:ascii="Wingdings" w:hAnsi="Wingdings" w:hint="default"/>
+      </w:rPr>
+    </w:lvl>
+  </w:abstractNum>
+  <w:num w:numId="1">
+    <w:abstractNumId w:val="0"/>
+  </w:num>
+</w:numbering>
 </file>
 
 <file path=word/styles.xml><?xml version="1.0" encoding="utf-8"?>
@@ -509,6 +740,27 @@
     <w:name w:val="Normal"/>
     <w:qFormat/>
   </w:style>
+  <w:style w:type="paragraph" w:styleId="Heading1">
+    <w:name w:val="heading 1"/>
+    <w:basedOn w:val="Normal"/>
+    <w:next w:val="Normal"/>
+    <w:link w:val="Heading1Char"/>
+    <w:uiPriority w:val="9"/>
+    <w:qFormat/>
+    <w:rsid w:val="00BD30A8"/>
+    <w:pPr>
+      <w:keepNext/>
+      <w:keepLines/>
+      <w:spacing w:before="240" w:after="0"/>
+      <w:outlineLvl w:val="0"/>
+    </w:pPr>
+    <w:rPr>
+      <w:rFonts w:asciiTheme="majorHAnsi" w:eastAsiaTheme="majorEastAsia" w:hAnsiTheme="majorHAnsi" w:cstheme="majorBidi"/>
+      <w:color w:val="2E74B5" w:themeColor="accent1" w:themeShade="BF"/>
+      <w:sz w:val="32"/>
+      <w:szCs w:val="32"/>
+    </w:rPr>
+  </w:style>
   <w:style w:type="character" w:default="1" w:styleId="DefaultParagraphFont">
     <w:name w:val="Default Paragraph Font"/>
     <w:uiPriority w:val="1"/>
@@ -569,6 +821,30 @@
       <w:sz w:val="56"/>
       <w:szCs w:val="56"/>
     </w:rPr>
+  </w:style>
+  <w:style w:type="character" w:customStyle="1" w:styleId="Heading1Char">
+    <w:name w:val="Heading 1 Char"/>
+    <w:basedOn w:val="DefaultParagraphFont"/>
+    <w:link w:val="Heading1"/>
+    <w:uiPriority w:val="9"/>
+    <w:rsid w:val="00BD30A8"/>
+    <w:rPr>
+      <w:rFonts w:asciiTheme="majorHAnsi" w:eastAsiaTheme="majorEastAsia" w:hAnsiTheme="majorHAnsi" w:cstheme="majorBidi"/>
+      <w:color w:val="2E74B5" w:themeColor="accent1" w:themeShade="BF"/>
+      <w:sz w:val="32"/>
+      <w:szCs w:val="32"/>
+    </w:rPr>
+  </w:style>
+  <w:style w:type="paragraph" w:styleId="ListParagraph">
+    <w:name w:val="List Paragraph"/>
+    <w:basedOn w:val="Normal"/>
+    <w:uiPriority w:val="34"/>
+    <w:qFormat/>
+    <w:rsid w:val="0044378A"/>
+    <w:pPr>
+      <w:ind w:left="720"/>
+      <w:contextualSpacing/>
+    </w:pPr>
   </w:style>
 </w:styles>
 </file>

</xml_diff>